<commit_message>
fixing download, ajusting templates
</commit_message>
<xml_diff>
--- a/media/templates/doc_template1.docx
+++ b/media/templates/doc_template1.docx
@@ -8,10 +8,7 @@
         <w:shd w:val="clear" w:fill="4472C4"/>
         <w:spacing w:before="100" w:after="0"/>
         <w:jc w:val="center"/>
-        <w:rPr>
-          <w:sz w:val="72"/>
-          <w:lang w:val="pt-BR"/>
-        </w:rPr>
+        <w:rPr/>
       </w:pPr>
       <w:bookmarkStart w:id="0" w:name="_GoBack"/>
       <w:bookmarkEnd w:id="0"/>
@@ -21,33 +18,6 @@
           <w:lang w:val="pt-BR"/>
         </w:rPr>
         <w:t>__TYPE__</w:t>
-      </w:r>
-    </w:p>
-    <w:p>
-      <w:pPr>
-        <w:pStyle w:val="Normal"/>
-        <w:spacing w:before="100" w:after="0"/>
-        <w:rPr>
-          <w:b/>
-          <w:b/>
-          <w:sz w:val="32"/>
-          <w:lang w:val="pt-BR"/>
-        </w:rPr>
-      </w:pPr>
-      <w:r>
-        <w:rPr>
-          <w:b/>
-          <w:sz w:val="32"/>
-          <w:lang w:val="pt-BR"/>
-        </w:rPr>
-        <w:t>Assunto:</w:t>
-      </w:r>
-      <w:r>
-        <w:rPr>
-          <w:sz w:val="32"/>
-          <w:lang w:val="pt-BR"/>
-        </w:rPr>
-        <w:t xml:space="preserve"> __TOPIC__</w:t>
       </w:r>
     </w:p>
     <w:p>
@@ -113,9 +83,7 @@
           <w:bottom w:val="single" w:sz="12" w:space="1" w:color="00000A"/>
         </w:pBdr>
         <w:spacing w:before="100" w:after="0"/>
-        <w:rPr>
-          <w:sz w:val="32"/>
-        </w:rPr>
+        <w:rPr/>
       </w:pPr>
       <w:r>
         <w:rPr>
@@ -141,25 +109,6 @@
         <w:rPr>
           <w:sz w:val="32"/>
         </w:rPr>
-        <w:t>__</w:t>
-      </w:r>
-      <w:r>
-        <w:rPr>
-          <w:sz w:val="32"/>
-        </w:rPr>
-        <w:t>TEXT__</w:t>
-      </w:r>
-    </w:p>
-    <w:p>
-      <w:pPr>
-        <w:pStyle w:val="Normal"/>
-        <w:spacing w:before="100" w:after="0"/>
-        <w:rPr/>
-      </w:pPr>
-      <w:r>
-        <w:rPr>
-          <w:sz w:val="32"/>
-        </w:rPr>
         <w:t>Lorem ipsum dolor sit amet, consectetur adipiscing elit. Sed neque lectus, tincidunt a ligula non, iaculis volutpat risus. Aenean ut sapien porttitor, facilisis velit in, hendrerit lorem. In sed neque vestibulum sem dictum eleifend a non velit. Pellentesque suscipit pretium hendrerit. Proin convallis massa suscipit tortor semper, quis mattis lacus dignissim. Donec non sem leo. Nam luctus congue malesuada. Maecenas lobortis condimentum egestas.</w:t>
       </w:r>
     </w:p>
@@ -187,6 +136,88 @@
           <w:sz w:val="32"/>
         </w:rPr>
         <w:t>Donec a efficitur ante. Etiam tincidunt tincidunt nulla, vulputate tincidunt turpis malesuada non. Pellentesque massa lectus, dictum quis auctor ac, blandit quis eros. Interdum et malesuada fames ac ante ipsum primis in faucibus. Aenean scelerisque hendrerit nibh eu maximus. Nulla hendrerit elit pretium tellus viverra, id vehicula mi tristique. Etiam non justo ac magna tempus rhoncus ut at arcu. Nullam aliquam mattis rutrum. Etiam vitae lacus eget purus consectetur lobortis. Nullam ut congue ligula. Nullam laoreet suscipit lacus, ut laoreet tellus tristique id. Curabitur sollicitudin lobortis turpis, vel consequat justo tempus tempor. Etiam in risus a magna ultrices ultricies.</w:t>
+      </w:r>
+    </w:p>
+    <w:p>
+      <w:pPr>
+        <w:pStyle w:val="Normal"/>
+        <w:spacing w:before="100" w:after="0"/>
+        <w:rPr>
+          <w:sz w:val="32"/>
+        </w:rPr>
+      </w:pPr>
+      <w:r>
+        <w:rPr>
+          <w:sz w:val="32"/>
+        </w:rPr>
+      </w:r>
+    </w:p>
+    <w:p>
+      <w:pPr>
+        <w:pStyle w:val="Normal"/>
+        <w:spacing w:before="100" w:after="0"/>
+        <w:rPr/>
+      </w:pPr>
+      <w:r>
+        <w:rPr>
+          <w:sz w:val="32"/>
+        </w:rPr>
+        <w:t>__SIGNBY__</w:t>
+      </w:r>
+    </w:p>
+    <w:p>
+      <w:pPr>
+        <w:pStyle w:val="Normal"/>
+        <w:spacing w:before="100" w:after="0"/>
+        <w:rPr/>
+      </w:pPr>
+      <w:r>
+        <w:rPr>
+          <w:sz w:val="32"/>
+        </w:rPr>
+        <w:t>__FIELD0__</w:t>
+      </w:r>
+    </w:p>
+    <w:p>
+      <w:pPr>
+        <w:pStyle w:val="Normal"/>
+        <w:spacing w:before="100" w:after="0"/>
+        <w:rPr>
+          <w:sz w:val="32"/>
+        </w:rPr>
+      </w:pPr>
+      <w:r>
+        <w:rPr/>
+      </w:r>
+    </w:p>
+    <w:p>
+      <w:pPr>
+        <w:pStyle w:val="Normal"/>
+        <w:spacing w:before="100" w:after="0"/>
+        <w:jc w:val="center"/>
+        <w:rPr>
+          <w:rFonts w:asciiTheme="minorHAnsi" w:cstheme="minorBidi" w:eastAsiaTheme="minorEastAsia" w:hAnsiTheme="minorHAnsi"/>
+          <w:color w:val="6600FF"/>
+          <w:highlight w:val="red"/>
+        </w:rPr>
+      </w:pPr>
+      <w:r>
+        <w:rPr>
+          <w:rFonts w:asciiTheme="minorHAnsi" w:cstheme="minorBidi" w:eastAsiaTheme="minorEastAsia" w:hAnsiTheme="minorHAnsi"/>
+          <w:color w:val="6600FF"/>
+          <w:sz w:val="32"/>
+          <w:highlight w:val="red"/>
+        </w:rPr>
+        <w:t>__</w:t>
+      </w:r>
+      <w:r>
+        <w:rPr>
+          <w:rFonts w:asciiTheme="minorHAnsi" w:cstheme="minorBidi" w:eastAsiaTheme="minorEastAsia" w:hAnsiTheme="minorHAnsi"/>
+          <w:color w:val="6600FF"/>
+          <w:sz w:val="32"/>
+          <w:highlight w:val="red"/>
+        </w:rPr>
+        <w:t>CARIMBO__</w:t>
       </w:r>
     </w:p>
     <w:sectPr>

</xml_diff>

<commit_message>
commits on presentation day
</commit_message>
<xml_diff>
--- a/media/templates/doc_template1.docx
+++ b/media/templates/doc_template1.docx
@@ -109,33 +109,7 @@
         <w:rPr>
           <w:sz w:val="32"/>
         </w:rPr>
-        <w:t>Lorem ipsum dolor sit amet, consectetur adipiscing elit. Sed neque lectus, tincidunt a ligula non, iaculis volutpat risus. Aenean ut sapien porttitor, facilisis velit in, hendrerit lorem. In sed neque vestibulum sem dictum eleifend a non velit. Pellentesque suscipit pretium hendrerit. Proin convallis massa suscipit tortor semper, quis mattis lacus dignissim. Donec non sem leo. Nam luctus congue malesuada. Maecenas lobortis condimentum egestas.</w:t>
-      </w:r>
-    </w:p>
-    <w:p>
-      <w:pPr>
-        <w:pStyle w:val="Normal"/>
-        <w:spacing w:before="100" w:after="0"/>
-        <w:rPr/>
-      </w:pPr>
-      <w:r>
-        <w:rPr>
-          <w:sz w:val="32"/>
-        </w:rPr>
-        <w:t>Pellentesque ac dapibus odio. Mauris efficitur volutpat aliquam. Vivamus imperdiet est in posuere bibendum. In massa velit, mattis et dapibus ut, dapibus et quam. Aenean mollis ante non eleifend vehicula. Sed consequat rhoncus scelerisque. Vivamus hendrerit justo vitae malesuada suscipit. Mauris elementum neque eget efficitur iaculis. Curabitur tincidunt nisi ac eros cursus, nec tempus augue iaculis.</w:t>
-      </w:r>
-    </w:p>
-    <w:p>
-      <w:pPr>
-        <w:pStyle w:val="Normal"/>
-        <w:spacing w:before="100" w:after="0"/>
-        <w:rPr/>
-      </w:pPr>
-      <w:r>
-        <w:rPr>
-          <w:sz w:val="32"/>
-        </w:rPr>
-        <w:t>Donec a efficitur ante. Etiam tincidunt tincidunt nulla, vulputate tincidunt turpis malesuada non. Pellentesque massa lectus, dictum quis auctor ac, blandit quis eros. Interdum et malesuada fames ac ante ipsum primis in faucibus. Aenean scelerisque hendrerit nibh eu maximus. Nulla hendrerit elit pretium tellus viverra, id vehicula mi tristique. Etiam non justo ac magna tempus rhoncus ut at arcu. Nullam aliquam mattis rutrum. Etiam vitae lacus eget purus consectetur lobortis. Nullam ut congue ligula. Nullam laoreet suscipit lacus, ut laoreet tellus tristique id. Curabitur sollicitudin lobortis turpis, vel consequat justo tempus tempor. Etiam in risus a magna ultrices ultricies.</w:t>
+        <w:t>__TEXT__</w:t>
       </w:r>
     </w:p>
     <w:p>
@@ -182,12 +156,33 @@
       <w:pPr>
         <w:pStyle w:val="Normal"/>
         <w:spacing w:before="100" w:after="0"/>
-        <w:rPr>
-          <w:sz w:val="32"/>
-        </w:rPr>
+        <w:rPr/>
       </w:pPr>
       <w:r>
-        <w:rPr/>
+        <w:rPr>
+          <w:sz w:val="32"/>
+        </w:rPr>
+        <w:t>__</w:t>
+      </w:r>
+      <w:r>
+        <w:rPr>
+          <w:sz w:val="32"/>
+        </w:rPr>
+        <w:t>FIELD1__</w:t>
+      </w:r>
+    </w:p>
+    <w:p>
+      <w:pPr>
+        <w:pStyle w:val="Normal"/>
+        <w:spacing w:before="100" w:after="0"/>
+        <w:rPr>
+          <w:sz w:val="32"/>
+        </w:rPr>
+      </w:pPr>
+      <w:r>
+        <w:rPr>
+          <w:sz w:val="32"/>
+        </w:rPr>
       </w:r>
     </w:p>
     <w:p>
@@ -195,29 +190,16 @@
         <w:pStyle w:val="Normal"/>
         <w:spacing w:before="100" w:after="0"/>
         <w:jc w:val="center"/>
-        <w:rPr>
-          <w:rFonts w:asciiTheme="minorHAnsi" w:cstheme="minorBidi" w:eastAsiaTheme="minorEastAsia" w:hAnsiTheme="minorHAnsi"/>
-          <w:color w:val="6600FF"/>
-          <w:highlight w:val="red"/>
-        </w:rPr>
+        <w:rPr/>
       </w:pPr>
       <w:r>
         <w:rPr>
-          <w:rFonts w:asciiTheme="minorHAnsi" w:cstheme="minorBidi" w:eastAsiaTheme="minorEastAsia" w:hAnsiTheme="minorHAnsi"/>
+          <w:rFonts w:eastAsia="" w:cs="" w:cstheme="minorBidi" w:eastAsiaTheme="minorEastAsia"/>
           <w:color w:val="6600FF"/>
           <w:sz w:val="32"/>
           <w:highlight w:val="red"/>
         </w:rPr>
-        <w:t>__</w:t>
-      </w:r>
-      <w:r>
-        <w:rPr>
-          <w:rFonts w:asciiTheme="minorHAnsi" w:cstheme="minorBidi" w:eastAsiaTheme="minorEastAsia" w:hAnsiTheme="minorHAnsi"/>
-          <w:color w:val="6600FF"/>
-          <w:sz w:val="32"/>
-          <w:highlight w:val="red"/>
-        </w:rPr>
-        <w:t>CARIMBO__</w:t>
+        <w:t>__CARIMBO__</w:t>
       </w:r>
     </w:p>
     <w:sectPr>

</xml_diff>